<commit_message>
final touches before presentation
</commit_message>
<xml_diff>
--- a/EDA/Factoids.docx
+++ b/EDA/Factoids.docx
@@ -57,15 +57,15 @@
         <w:t xml:space="preserve">Representatives are required to report </w:t>
       </w:r>
       <w:r>
-        <w:t xml:space="preserve">transactions before 45 days after the transaction. However, the average delay was 57.25 days, the max delay was </w:t>
-      </w:r>
-      <w:proofErr w:type="spellStart"/>
-      <w:r>
-        <w:t>was</w:t>
-      </w:r>
-      <w:proofErr w:type="spellEnd"/>
-      <w:r>
-        <w:t xml:space="preserve"> 1640 days and the min delay was 1 day. There were 1,883 transactions and 85 representatives that reported late. Of those reps, the top 5 egregiously do not follow that rule. Of all 1883 transactions, NO ONE left a comment in the form saying why it was late</w:t>
+        <w:t xml:space="preserve">transactions before 45 days after the transaction. However, the average delay was 57.25 days, the max delay was 1640 </w:t>
+      </w:r>
+      <w:proofErr w:type="gramStart"/>
+      <w:r>
+        <w:t>days</w:t>
+      </w:r>
+      <w:proofErr w:type="gramEnd"/>
+      <w:r>
+        <w:t xml:space="preserve"> and the min delay was 1 day. There were 1,883 transactions and 85 representatives that reported late. Of those reps, the top 5 egregiously do not follow that rule. Of all 1883 transactions, NO ONE left a comment in the form saying why it was late</w:t>
       </w:r>
       <w:r>
         <w:t xml:space="preserve">. Only 375 used the comment part of the form </w:t>
@@ -81,6 +81,9 @@
         <w:pStyle w:val="ListParagraph"/>
       </w:pPr>
       <w:r>
+        <w:rPr>
+          <w:noProof/>
+        </w:rPr>
         <w:drawing>
           <wp:inline distT="0" distB="0" distL="0" distR="0" wp14:anchorId="7FBE2806" wp14:editId="3D12793F">
             <wp:extent cx="2514600" cy="1155700"/>
@@ -140,6 +143,9 @@
         <w:pStyle w:val="ListParagraph"/>
       </w:pPr>
       <w:r>
+        <w:rPr>
+          <w:noProof/>
+        </w:rPr>
         <w:drawing>
           <wp:inline distT="0" distB="0" distL="0" distR="0" wp14:anchorId="7003A5B3" wp14:editId="56F8B64B">
             <wp:extent cx="2908300" cy="2260600"/>
@@ -198,6 +204,9 @@
         <w:t>$41M – $176M</w:t>
       </w:r>
       <w:r>
+        <w:rPr>
+          <w:noProof/>
+        </w:rPr>
         <w:drawing>
           <wp:inline distT="0" distB="0" distL="0" distR="0" wp14:anchorId="42CA1373" wp14:editId="5D58FE43">
             <wp:extent cx="4178300" cy="2298700"/>
@@ -281,6 +290,9 @@
         <w:pStyle w:val="ListParagraph"/>
       </w:pPr>
       <w:r>
+        <w:rPr>
+          <w:noProof/>
+        </w:rPr>
         <w:drawing>
           <wp:inline distT="0" distB="0" distL="0" distR="0" wp14:anchorId="07723A37" wp14:editId="443004BB">
             <wp:extent cx="4673600" cy="1333500"/>
@@ -608,6 +620,9 @@
         <w:pStyle w:val="ListParagraph"/>
       </w:pPr>
       <w:r>
+        <w:rPr>
+          <w:noProof/>
+        </w:rPr>
         <w:lastRenderedPageBreak/>
         <w:drawing>
           <wp:inline distT="0" distB="0" distL="0" distR="0" wp14:anchorId="28466A45" wp14:editId="669EC70D">
@@ -682,6 +697,7 @@
       </w:pPr>
       <w:r>
         <w:rPr>
+          <w:noProof/>
           <w:vertAlign w:val="subscript"/>
         </w:rPr>
         <w:lastRenderedPageBreak/>
@@ -739,6 +755,7 @@
       </w:pPr>
       <w:r>
         <w:rPr>
+          <w:noProof/>
           <w:vertAlign w:val="subscript"/>
         </w:rPr>
         <w:lastRenderedPageBreak/>

</xml_diff>